<commit_message>
edit Function & non-Function Requirement file
</commit_message>
<xml_diff>
--- a/Function & non-Function Requirement.docx
+++ b/Function & non-Function Requirement.docx
@@ -4,7 +4,7 @@
   <w:body>
     <w:p>
       <w:pPr>
-        <w:pStyle w:val="2"/>
+        <w:pStyle w:val="Heading2"/>
         <w:tabs>
           <w:tab w:val="left" w:pos="1245"/>
         </w:tabs>
@@ -21,15 +21,7 @@
           <w:sz w:val="56"/>
           <w:szCs w:val="56"/>
         </w:rPr>
-        <w:t>1.</w:t>
-      </w:r>
-      <w:r>
-        <w:rPr>
-          <w:color w:val="2D75B5"/>
-          <w:sz w:val="56"/>
-          <w:szCs w:val="56"/>
-        </w:rPr>
-        <w:t>Functional</w:t>
+        <w:t>1.Functional</w:t>
       </w:r>
       <w:r>
         <w:rPr>
@@ -51,7 +43,7 @@
     </w:p>
     <w:p>
       <w:pPr>
-        <w:pStyle w:val="3"/>
+        <w:pStyle w:val="Heading3"/>
         <w:tabs>
           <w:tab w:val="left" w:pos="860"/>
           <w:tab w:val="left" w:pos="861"/>
@@ -61,7 +53,7 @@
     </w:p>
     <w:p>
       <w:pPr>
-        <w:pStyle w:val="3"/>
+        <w:pStyle w:val="Heading3"/>
         <w:tabs>
           <w:tab w:val="left" w:pos="860"/>
           <w:tab w:val="left" w:pos="861"/>
@@ -140,19 +132,12 @@
           <w:sz w:val="36"/>
           <w:szCs w:val="36"/>
         </w:rPr>
-        <w:t>Authentication</w:t>
-      </w:r>
-      <w:r>
-        <w:rPr>
-          <w:sz w:val="36"/>
-          <w:szCs w:val="36"/>
-        </w:rPr>
-        <w:t xml:space="preserve">   </w:t>
+        <w:t xml:space="preserve">Authentication   </w:t>
       </w:r>
     </w:p>
     <w:p>
       <w:pPr>
-        <w:pStyle w:val="3"/>
+        <w:pStyle w:val="Heading3"/>
         <w:tabs>
           <w:tab w:val="left" w:pos="860"/>
           <w:tab w:val="left" w:pos="861"/>
@@ -167,7 +152,7 @@
     </w:p>
     <w:p>
       <w:pPr>
-        <w:pStyle w:val="a3"/>
+        <w:pStyle w:val="BodyText"/>
         <w:spacing w:before="20" w:line="276" w:lineRule="auto"/>
         <w:ind w:left="1364" w:right="1096"/>
         <w:rPr>
@@ -410,7 +395,7 @@
     </w:p>
     <w:p>
       <w:pPr>
-        <w:pStyle w:val="a3"/>
+        <w:pStyle w:val="BodyText"/>
         <w:spacing w:before="8"/>
         <w:rPr>
           <w:sz w:val="36"/>
@@ -420,7 +405,7 @@
     </w:p>
     <w:p>
       <w:pPr>
-        <w:pStyle w:val="3"/>
+        <w:pStyle w:val="Heading3"/>
         <w:tabs>
           <w:tab w:val="left" w:pos="860"/>
           <w:tab w:val="left" w:pos="861"/>
@@ -464,7 +449,7 @@
     </w:p>
     <w:p>
       <w:pPr>
-        <w:pStyle w:val="a3"/>
+        <w:pStyle w:val="BodyText"/>
         <w:spacing w:before="19" w:line="276" w:lineRule="auto"/>
         <w:ind w:left="1364" w:right="1103"/>
         <w:rPr>
@@ -572,7 +557,7 @@
     </w:p>
     <w:p>
       <w:pPr>
-        <w:pStyle w:val="a3"/>
+        <w:pStyle w:val="BodyText"/>
         <w:spacing w:before="6"/>
         <w:rPr>
           <w:sz w:val="36"/>
@@ -582,7 +567,7 @@
     </w:p>
     <w:p>
       <w:pPr>
-        <w:pStyle w:val="3"/>
+        <w:pStyle w:val="Heading3"/>
         <w:tabs>
           <w:tab w:val="left" w:pos="860"/>
           <w:tab w:val="left" w:pos="861"/>
@@ -610,7 +595,7 @@
     </w:p>
     <w:p>
       <w:pPr>
-        <w:pStyle w:val="a3"/>
+        <w:pStyle w:val="BodyText"/>
         <w:spacing w:before="20" w:line="276" w:lineRule="auto"/>
         <w:ind w:left="1364" w:right="1099"/>
         <w:rPr>
@@ -653,7 +638,7 @@
     </w:p>
     <w:p>
       <w:pPr>
-        <w:pStyle w:val="3"/>
+        <w:pStyle w:val="Heading3"/>
         <w:tabs>
           <w:tab w:val="left" w:pos="860"/>
           <w:tab w:val="left" w:pos="861"/>
@@ -705,7 +690,7 @@
     </w:p>
     <w:p>
       <w:pPr>
-        <w:pStyle w:val="a3"/>
+        <w:pStyle w:val="BodyText"/>
         <w:spacing w:before="20" w:line="276" w:lineRule="auto"/>
         <w:ind w:left="1364" w:right="713"/>
         <w:rPr>
@@ -1068,7 +1053,7 @@
     </w:p>
     <w:p>
       <w:pPr>
-        <w:pStyle w:val="3"/>
+        <w:pStyle w:val="Heading3"/>
         <w:tabs>
           <w:tab w:val="left" w:pos="860"/>
           <w:tab w:val="left" w:pos="861"/>
@@ -1112,7 +1097,7 @@
     </w:p>
     <w:p>
       <w:pPr>
-        <w:pStyle w:val="a3"/>
+        <w:pStyle w:val="BodyText"/>
         <w:spacing w:before="19" w:line="276" w:lineRule="auto"/>
         <w:ind w:left="1364" w:right="713"/>
         <w:rPr>
@@ -1325,7 +1310,7 @@
     </w:p>
     <w:p>
       <w:pPr>
-        <w:pStyle w:val="a3"/>
+        <w:pStyle w:val="BodyText"/>
         <w:rPr>
           <w:sz w:val="36"/>
           <w:szCs w:val="36"/>
@@ -1347,7 +1332,7 @@
     </w:p>
     <w:p>
       <w:pPr>
-        <w:pStyle w:val="3"/>
+        <w:pStyle w:val="Heading3"/>
         <w:numPr>
           <w:ilvl w:val="1"/>
           <w:numId w:val="9"/>
@@ -1375,7 +1360,7 @@
     </w:p>
     <w:p>
       <w:pPr>
-        <w:pStyle w:val="a3"/>
+        <w:pStyle w:val="BodyText"/>
         <w:rPr>
           <w:rFonts w:ascii="Arial"/>
           <w:b/>
@@ -1393,7 +1378,7 @@
     </w:p>
     <w:p>
       <w:pPr>
-        <w:pStyle w:val="a3"/>
+        <w:pStyle w:val="BodyText"/>
         <w:spacing w:before="138" w:line="276" w:lineRule="auto"/>
         <w:ind w:left="-18" w:right="597"/>
         <w:rPr>
@@ -1669,7 +1654,7 @@
     </w:p>
     <w:p>
       <w:pPr>
-        <w:pStyle w:val="a3"/>
+        <w:pStyle w:val="BodyText"/>
         <w:spacing w:before="7"/>
         <w:rPr>
           <w:sz w:val="36"/>
@@ -1679,7 +1664,7 @@
     </w:p>
     <w:p>
       <w:pPr>
-        <w:pStyle w:val="2"/>
+        <w:pStyle w:val="Heading2"/>
         <w:tabs>
           <w:tab w:val="left" w:pos="1245"/>
         </w:tabs>
@@ -1726,7 +1711,7 @@
     </w:p>
     <w:p>
       <w:pPr>
-        <w:pStyle w:val="a3"/>
+        <w:pStyle w:val="BodyText"/>
         <w:rPr>
           <w:rFonts w:ascii="Calibri"/>
           <w:sz w:val="56"/>
@@ -1736,7 +1721,7 @@
     </w:p>
     <w:p>
       <w:pPr>
-        <w:pStyle w:val="3"/>
+        <w:pStyle w:val="Heading3"/>
         <w:tabs>
           <w:tab w:val="left" w:pos="1220"/>
           <w:tab w:val="left" w:pos="1221"/>
@@ -1766,20 +1751,13 @@
           <w:sz w:val="36"/>
           <w:szCs w:val="36"/>
         </w:rPr>
-        <w:t xml:space="preserve">  </w:t>
-      </w:r>
-      <w:r>
-        <w:rPr>
-          <w:sz w:val="36"/>
-          <w:szCs w:val="36"/>
-        </w:rPr>
-        <w:t>Performance</w:t>
+        <w:t xml:space="preserve">  Performance</w:t>
       </w:r>
       <w:proofErr w:type="gramEnd"/>
     </w:p>
     <w:p>
       <w:pPr>
-        <w:pStyle w:val="3"/>
+        <w:pStyle w:val="Heading3"/>
         <w:tabs>
           <w:tab w:val="left" w:pos="1220"/>
           <w:tab w:val="left" w:pos="1221"/>
@@ -1792,7 +1770,7 @@
     </w:p>
     <w:p>
       <w:pPr>
-        <w:pStyle w:val="a3"/>
+        <w:pStyle w:val="BodyText"/>
         <w:spacing w:before="22" w:line="276" w:lineRule="auto"/>
         <w:ind w:left="1364" w:right="1099"/>
         <w:jc w:val="both"/>
@@ -2034,7 +2012,7 @@
     </w:p>
     <w:p>
       <w:pPr>
-        <w:pStyle w:val="a3"/>
+        <w:pStyle w:val="BodyText"/>
         <w:spacing w:before="4"/>
         <w:rPr>
           <w:sz w:val="36"/>
@@ -2044,7 +2022,7 @@
     </w:p>
     <w:p>
       <w:pPr>
-        <w:pStyle w:val="3"/>
+        <w:pStyle w:val="Heading3"/>
         <w:tabs>
           <w:tab w:val="left" w:pos="1220"/>
           <w:tab w:val="left" w:pos="1221"/>
@@ -2074,20 +2052,13 @@
           <w:sz w:val="36"/>
           <w:szCs w:val="36"/>
         </w:rPr>
-        <w:t xml:space="preserve">  </w:t>
-      </w:r>
-      <w:r>
-        <w:rPr>
-          <w:sz w:val="36"/>
-          <w:szCs w:val="36"/>
-        </w:rPr>
-        <w:t>Scalability</w:t>
+        <w:t xml:space="preserve">  Scalability</w:t>
       </w:r>
       <w:proofErr w:type="gramEnd"/>
     </w:p>
     <w:p>
       <w:pPr>
-        <w:pStyle w:val="3"/>
+        <w:pStyle w:val="Heading3"/>
         <w:tabs>
           <w:tab w:val="left" w:pos="1220"/>
           <w:tab w:val="left" w:pos="1221"/>
@@ -2100,7 +2071,7 @@
     </w:p>
     <w:p>
       <w:pPr>
-        <w:pStyle w:val="a3"/>
+        <w:pStyle w:val="BodyText"/>
         <w:spacing w:before="21" w:line="276" w:lineRule="auto"/>
         <w:ind w:left="1364" w:right="1097"/>
         <w:jc w:val="both"/>
@@ -2203,7 +2174,7 @@
     </w:p>
     <w:p>
       <w:pPr>
-        <w:pStyle w:val="a3"/>
+        <w:pStyle w:val="BodyText"/>
         <w:spacing w:line="276" w:lineRule="auto"/>
         <w:ind w:left="1364" w:right="1097"/>
         <w:jc w:val="both"/>
@@ -2445,7 +2416,7 @@
     </w:p>
     <w:p>
       <w:pPr>
-        <w:pStyle w:val="a3"/>
+        <w:pStyle w:val="BodyText"/>
         <w:spacing w:before="4"/>
         <w:rPr>
           <w:sz w:val="36"/>
@@ -2455,7 +2426,7 @@
     </w:p>
     <w:p>
       <w:pPr>
-        <w:pStyle w:val="3"/>
+        <w:pStyle w:val="Heading3"/>
         <w:tabs>
           <w:tab w:val="left" w:pos="1220"/>
           <w:tab w:val="left" w:pos="1221"/>
@@ -2485,19 +2456,12 @@
           <w:sz w:val="36"/>
           <w:szCs w:val="36"/>
         </w:rPr>
-        <w:t xml:space="preserve"> </w:t>
-      </w:r>
-      <w:r>
-        <w:rPr>
-          <w:sz w:val="36"/>
-          <w:szCs w:val="36"/>
-        </w:rPr>
-        <w:t>Security</w:t>
+        <w:t xml:space="preserve"> Security</w:t>
       </w:r>
     </w:p>
     <w:p>
       <w:pPr>
-        <w:pStyle w:val="3"/>
+        <w:pStyle w:val="Heading3"/>
         <w:tabs>
           <w:tab w:val="left" w:pos="1220"/>
           <w:tab w:val="left" w:pos="1221"/>
@@ -2511,7 +2475,7 @@
     </w:p>
     <w:p>
       <w:pPr>
-        <w:pStyle w:val="a3"/>
+        <w:pStyle w:val="BodyText"/>
         <w:spacing w:before="22" w:line="276" w:lineRule="auto"/>
         <w:ind w:left="1364" w:right="1094"/>
         <w:jc w:val="both"/>
@@ -2662,15 +2626,7 @@
           <w:sz w:val="36"/>
           <w:szCs w:val="36"/>
         </w:rPr>
-        <w:t xml:space="preserve">and </w:t>
-      </w:r>
-      <w:r>
-        <w:rPr>
-          <w:sz w:val="36"/>
-          <w:szCs w:val="36"/>
-        </w:rPr>
-        <w:lastRenderedPageBreak/>
-        <w:t>authorization mechanisms to ensure that only authorized users can access</w:t>
+        <w:t>and authorization mechanisms to ensure that only authorized users can access</w:t>
       </w:r>
       <w:r>
         <w:rPr>
@@ -2735,7 +2691,7 @@
     </w:p>
     <w:p>
       <w:pPr>
-        <w:pStyle w:val="a3"/>
+        <w:pStyle w:val="BodyText"/>
         <w:spacing w:before="7"/>
         <w:rPr>
           <w:sz w:val="36"/>
@@ -2745,7 +2701,7 @@
     </w:p>
     <w:p>
       <w:pPr>
-        <w:pStyle w:val="3"/>
+        <w:pStyle w:val="Heading3"/>
         <w:tabs>
           <w:tab w:val="left" w:pos="1220"/>
           <w:tab w:val="left" w:pos="1221"/>
@@ -2780,7 +2736,7 @@
     </w:p>
     <w:p>
       <w:pPr>
-        <w:pStyle w:val="3"/>
+        <w:pStyle w:val="Heading3"/>
         <w:tabs>
           <w:tab w:val="left" w:pos="1220"/>
           <w:tab w:val="left" w:pos="1221"/>
@@ -3011,7 +2967,7 @@
     </w:p>
     <w:p>
       <w:pPr>
-        <w:pStyle w:val="a3"/>
+        <w:pStyle w:val="BodyText"/>
         <w:spacing w:line="278" w:lineRule="auto"/>
         <w:ind w:left="1364" w:right="1095"/>
         <w:jc w:val="both"/>
@@ -3114,7 +3070,7 @@
     </w:p>
     <w:p>
       <w:pPr>
-        <w:pStyle w:val="a3"/>
+        <w:pStyle w:val="BodyText"/>
         <w:spacing w:before="2"/>
         <w:rPr>
           <w:sz w:val="36"/>
@@ -3124,7 +3080,7 @@
     </w:p>
     <w:p>
       <w:pPr>
-        <w:pStyle w:val="3"/>
+        <w:pStyle w:val="Heading3"/>
         <w:tabs>
           <w:tab w:val="left" w:pos="1220"/>
           <w:tab w:val="left" w:pos="1221"/>
@@ -3147,20 +3103,13 @@
           <w:sz w:val="36"/>
           <w:szCs w:val="36"/>
         </w:rPr>
-        <w:t xml:space="preserve">2.5  </w:t>
-      </w:r>
-      <w:r>
-        <w:rPr>
-          <w:sz w:val="36"/>
-          <w:szCs w:val="36"/>
-        </w:rPr>
-        <w:t>Maintainability</w:t>
+        <w:t>2.5  Maintainability</w:t>
       </w:r>
       <w:proofErr w:type="gramEnd"/>
     </w:p>
     <w:p>
       <w:pPr>
-        <w:pStyle w:val="3"/>
+        <w:pStyle w:val="Heading3"/>
         <w:tabs>
           <w:tab w:val="left" w:pos="1220"/>
           <w:tab w:val="left" w:pos="1221"/>
@@ -3173,7 +3122,7 @@
     </w:p>
     <w:p>
       <w:pPr>
-        <w:pStyle w:val="a3"/>
+        <w:pStyle w:val="BodyText"/>
         <w:spacing w:before="22" w:line="276" w:lineRule="auto"/>
         <w:ind w:left="1364" w:right="1096"/>
         <w:jc w:val="both"/>
@@ -3261,7 +3210,7 @@
     </w:p>
     <w:p>
       <w:pPr>
-        <w:pStyle w:val="a3"/>
+        <w:pStyle w:val="BodyText"/>
         <w:spacing w:before="1" w:line="276" w:lineRule="auto"/>
         <w:ind w:left="1364" w:right="1098"/>
         <w:jc w:val="both"/>
@@ -3277,16 +3226,7 @@
           <w:sz w:val="36"/>
           <w:szCs w:val="36"/>
         </w:rPr>
-        <w:t xml:space="preserve">2.6 </w:t>
-      </w:r>
-      <w:r>
-        <w:rPr>
-          <w:rFonts w:ascii="Arial"/>
-          <w:b/>
-          <w:sz w:val="36"/>
-          <w:szCs w:val="36"/>
-        </w:rPr>
-        <w:t>Documentation</w:t>
+        <w:t>2.6 Documentation</w:t>
       </w:r>
       <w:r>
         <w:rPr>
@@ -3355,7 +3295,7 @@
     </w:p>
     <w:p>
       <w:pPr>
-        <w:pStyle w:val="1"/>
+        <w:pStyle w:val="Heading1"/>
         <w:tabs>
           <w:tab w:val="left" w:pos="455"/>
         </w:tabs>
@@ -5112,16 +5052,16 @@
     <w:lsdException w:name="Unresolved Mention" w:semiHidden="1" w:unhideWhenUsed="1"/>
     <w:lsdException w:name="Smart Link" w:semiHidden="1" w:unhideWhenUsed="1"/>
   </w:latentStyles>
-  <w:style w:type="paragraph" w:default="1" w:styleId="a">
+  <w:style w:type="paragraph" w:default="1" w:styleId="Normal">
     <w:name w:val="Normal"/>
     <w:qFormat/>
     <w:rPr>
       <w:rFonts w:ascii="Arial MT" w:eastAsia="Arial MT" w:hAnsi="Arial MT" w:cs="Arial MT"/>
     </w:rPr>
   </w:style>
-  <w:style w:type="paragraph" w:styleId="1">
+  <w:style w:type="paragraph" w:styleId="Heading1">
     <w:name w:val="heading 1"/>
-    <w:basedOn w:val="a"/>
+    <w:basedOn w:val="Normal"/>
     <w:uiPriority w:val="9"/>
     <w:qFormat/>
     <w:pPr>
@@ -5134,9 +5074,9 @@
       <w:szCs w:val="32"/>
     </w:rPr>
   </w:style>
-  <w:style w:type="paragraph" w:styleId="2">
+  <w:style w:type="paragraph" w:styleId="Heading2">
     <w:name w:val="heading 2"/>
-    <w:basedOn w:val="a"/>
+    <w:basedOn w:val="Normal"/>
     <w:uiPriority w:val="9"/>
     <w:unhideWhenUsed/>
     <w:qFormat/>
@@ -5151,9 +5091,9 @@
       <w:szCs w:val="26"/>
     </w:rPr>
   </w:style>
-  <w:style w:type="paragraph" w:styleId="3">
+  <w:style w:type="paragraph" w:styleId="Heading3">
     <w:name w:val="heading 3"/>
-    <w:basedOn w:val="a"/>
+    <w:basedOn w:val="Normal"/>
     <w:uiPriority w:val="9"/>
     <w:unhideWhenUsed/>
     <w:qFormat/>
@@ -5169,9 +5109,9 @@
       <w:szCs w:val="24"/>
     </w:rPr>
   </w:style>
-  <w:style w:type="paragraph" w:styleId="4">
+  <w:style w:type="paragraph" w:styleId="Heading4">
     <w:name w:val="heading 4"/>
-    <w:basedOn w:val="a"/>
+    <w:basedOn w:val="Normal"/>
     <w:uiPriority w:val="9"/>
     <w:unhideWhenUsed/>
     <w:qFormat/>
@@ -5185,13 +5125,13 @@
       <w:bCs/>
     </w:rPr>
   </w:style>
-  <w:style w:type="character" w:default="1" w:styleId="a0">
+  <w:style w:type="character" w:default="1" w:styleId="DefaultParagraphFont">
     <w:name w:val="Default Paragraph Font"/>
     <w:uiPriority w:val="1"/>
     <w:semiHidden/>
     <w:unhideWhenUsed/>
   </w:style>
-  <w:style w:type="table" w:default="1" w:styleId="a1">
+  <w:style w:type="table" w:default="1" w:styleId="TableNormal">
     <w:name w:val="Normal Table"/>
     <w:uiPriority w:val="99"/>
     <w:semiHidden/>
@@ -5206,14 +5146,14 @@
       </w:tblCellMar>
     </w:tblPr>
   </w:style>
-  <w:style w:type="numbering" w:default="1" w:styleId="a2">
+  <w:style w:type="numbering" w:default="1" w:styleId="NoList">
     <w:name w:val="No List"/>
     <w:uiPriority w:val="99"/>
     <w:semiHidden/>
     <w:unhideWhenUsed/>
   </w:style>
-  <w:style w:type="table" w:customStyle="1" w:styleId="TableNormal">
-    <w:name w:val="Table Normal"/>
+  <w:style w:type="table" w:customStyle="1" w:styleId="TableNormal1">
+    <w:name w:val="Table Normal1"/>
     <w:uiPriority w:val="2"/>
     <w:semiHidden/>
     <w:unhideWhenUsed/>
@@ -5228,15 +5168,15 @@
       </w:tblCellMar>
     </w:tblPr>
   </w:style>
-  <w:style w:type="paragraph" w:styleId="a3">
+  <w:style w:type="paragraph" w:styleId="BodyText">
     <w:name w:val="Body Text"/>
-    <w:basedOn w:val="a"/>
+    <w:basedOn w:val="Normal"/>
     <w:uiPriority w:val="1"/>
     <w:qFormat/>
   </w:style>
-  <w:style w:type="paragraph" w:styleId="a4">
+  <w:style w:type="paragraph" w:styleId="ListParagraph">
     <w:name w:val="List Paragraph"/>
-    <w:basedOn w:val="a"/>
+    <w:basedOn w:val="Normal"/>
     <w:uiPriority w:val="1"/>
     <w:qFormat/>
     <w:pPr>
@@ -5245,7 +5185,7 @@
   </w:style>
   <w:style w:type="paragraph" w:customStyle="1" w:styleId="TableParagraph">
     <w:name w:val="Table Paragraph"/>
-    <w:basedOn w:val="a"/>
+    <w:basedOn w:val="Normal"/>
     <w:uiPriority w:val="1"/>
     <w:qFormat/>
     <w:pPr>

</xml_diff>